<commit_message>
EEnemyTypes implemented to choose character behavior. Currently done via the tick method. Some bug present in AI onpossess method present in the engine.
</commit_message>
<xml_diff>
--- a/Improvements.docx
+++ b/Improvements.docx
@@ -429,7 +429,7 @@
           </w:rPr>
           <w:id w:val="231747277"/>
           <w14:checkbox>
-            <w14:checked w14:val="0"/>
+            <w14:checked w14:val="1"/>
             <w14:checkedState w14:val="2612" w14:font="MS Gothic"/>
             <w14:uncheckedState w14:val="2610" w14:font="MS Gothic"/>
           </w14:checkbox>
@@ -443,7 +443,7 @@
               <w:szCs w:val="24"/>
               <w:lang w:val="en-US"/>
             </w:rPr>
-            <w:t>☐</w:t>
+            <w:t>☒</w:t>
           </w:r>
         </w:sdtContent>
       </w:sdt>

</xml_diff>